<commit_message>
Aggiunta di un Design Pattern
</commit_message>
<xml_diff>
--- a/deliverables_word/ODD_RistoManager.docx
+++ b/deliverables_word/ODD_RistoManager.docx
@@ -269,18 +269,8 @@
                                       <w:szCs w:val="56"/>
                                       <w:lang w:bidi="it-IT"/>
                                     </w:rPr>
-                                    <w:t xml:space="preserve"> Design </w:t>
+                                    <w:t xml:space="preserve"> Design Document</w:t>
                                   </w:r>
-                                  <w:proofErr w:type="spellStart"/>
-                                  <w:r>
-                                    <w:rPr>
-                                      <w:sz w:val="56"/>
-                                      <w:szCs w:val="56"/>
-                                      <w:lang w:bidi="it-IT"/>
-                                    </w:rPr>
-                                    <w:t>Document</w:t>
-                                  </w:r>
-                                  <w:proofErr w:type="spellEnd"/>
                                 </w:p>
                                 <w:p>
                                   <w:pPr>
@@ -2343,7 +2333,7 @@
                 <w:noProof/>
                 <w:webHidden/>
               </w:rPr>
-              <w:t>6</w:t>
+              <w:t>5</w:t>
             </w:r>
             <w:r>
               <w:rPr>
@@ -2416,7 +2406,7 @@
                 <w:noProof/>
                 <w:webHidden/>
               </w:rPr>
-              <w:t>6</w:t>
+              <w:t>5</w:t>
             </w:r>
             <w:r>
               <w:rPr>
@@ -2489,7 +2479,7 @@
                 <w:noProof/>
                 <w:webHidden/>
               </w:rPr>
-              <w:t>7</w:t>
+              <w:t>6</w:t>
             </w:r>
             <w:r>
               <w:rPr>
@@ -2562,7 +2552,7 @@
                 <w:noProof/>
                 <w:webHidden/>
               </w:rPr>
-              <w:t>8</w:t>
+              <w:t>7</w:t>
             </w:r>
             <w:r>
               <w:rPr>
@@ -2651,7 +2641,7 @@
                 <w:sz w:val="24"/>
                 <w:szCs w:val="24"/>
               </w:rPr>
-              <w:t>8</w:t>
+              <w:t>7</w:t>
             </w:r>
             <w:r>
               <w:rPr>
@@ -2742,7 +2732,7 @@
                 <w:sz w:val="24"/>
                 <w:szCs w:val="24"/>
               </w:rPr>
-              <w:t>8</w:t>
+              <w:t>7</w:t>
             </w:r>
             <w:r>
               <w:rPr>
@@ -2833,7 +2823,7 @@
                 <w:sz w:val="24"/>
                 <w:szCs w:val="24"/>
               </w:rPr>
-              <w:t>9</w:t>
+              <w:t>8</w:t>
             </w:r>
             <w:r>
               <w:rPr>
@@ -2924,7 +2914,7 @@
                 <w:sz w:val="24"/>
                 <w:szCs w:val="24"/>
               </w:rPr>
-              <w:t>9</w:t>
+              <w:t>8</w:t>
             </w:r>
             <w:r>
               <w:rPr>
@@ -3015,7 +3005,7 @@
                 <w:sz w:val="24"/>
                 <w:szCs w:val="24"/>
               </w:rPr>
-              <w:t>9</w:t>
+              <w:t>8</w:t>
             </w:r>
             <w:r>
               <w:rPr>
@@ -3106,7 +3096,7 @@
                 <w:sz w:val="24"/>
                 <w:szCs w:val="24"/>
               </w:rPr>
-              <w:t>9</w:t>
+              <w:t>8</w:t>
             </w:r>
             <w:r>
               <w:rPr>
@@ -3181,7 +3171,7 @@
                 <w:noProof/>
                 <w:webHidden/>
               </w:rPr>
-              <w:t>10</w:t>
+              <w:t>9</w:t>
             </w:r>
             <w:r>
               <w:rPr>
@@ -3254,7 +3244,7 @@
                 <w:noProof/>
                 <w:webHidden/>
               </w:rPr>
-              <w:t>11</w:t>
+              <w:t>10</w:t>
             </w:r>
             <w:r>
               <w:rPr>
@@ -3326,7 +3316,7 @@
                 <w:noProof/>
                 <w:webHidden/>
               </w:rPr>
-              <w:t>12</w:t>
+              <w:t>11</w:t>
             </w:r>
             <w:r>
               <w:rPr>
@@ -3399,7 +3389,76 @@
                 <w:noProof/>
                 <w:webHidden/>
               </w:rPr>
-              <w:t>12</w:t>
+              <w:t>11</w:t>
+            </w:r>
+            <w:r>
+              <w:rPr>
+                <w:noProof/>
+                <w:webHidden/>
+              </w:rPr>
+              <w:fldChar w:fldCharType="end"/>
+            </w:r>
+          </w:hyperlink>
+        </w:p>
+        <w:p>
+          <w:pPr>
+            <w:pStyle w:val="Sommario2"/>
+            <w:tabs>
+              <w:tab w:val="right" w:leader="dot" w:pos="10024"/>
+            </w:tabs>
+            <w:rPr>
+              <w:noProof/>
+            </w:rPr>
+          </w:pPr>
+          <w:hyperlink w:anchor="_Toc61968749" w:history="1">
+            <w:r>
+              <w:rPr>
+                <w:rStyle w:val="Collegamentoipertestuale"/>
+                <w:bCs/>
+                <w:noProof/>
+              </w:rPr>
+              <w:t>2.2 Data Access Object</w:t>
+            </w:r>
+            <w:r>
+              <w:rPr>
+                <w:noProof/>
+                <w:webHidden/>
+              </w:rPr>
+              <w:tab/>
+            </w:r>
+            <w:r>
+              <w:rPr>
+                <w:noProof/>
+                <w:webHidden/>
+              </w:rPr>
+              <w:fldChar w:fldCharType="begin"/>
+            </w:r>
+            <w:r>
+              <w:rPr>
+                <w:noProof/>
+                <w:webHidden/>
+              </w:rPr>
+              <w:instrText xml:space="preserve"> PAGEREF _Toc61968749 \h </w:instrText>
+            </w:r>
+            <w:r>
+              <w:rPr>
+                <w:noProof/>
+                <w:webHidden/>
+              </w:rPr>
+            </w:r>
+            <w:r>
+              <w:rPr>
+                <w:noProof/>
+                <w:webHidden/>
+              </w:rPr>
+              <w:fldChar w:fldCharType="separate"/>
+            </w:r>
+            <w:r>
+              <w:rPr>
+                <w:noProof/>
+                <w:webHidden/>
+              </w:rPr>
+              <w:t>11</w:t>
             </w:r>
             <w:r>
               <w:rPr>
@@ -3431,7 +3490,31 @@
                 <w:bCs/>
                 <w:noProof/>
               </w:rPr>
-              <w:t>2.2 Data Access Object</w:t>
+              <w:t>2.</w:t>
+            </w:r>
+            <w:r>
+              <w:rPr>
+                <w:rStyle w:val="Collegamentoipertestuale"/>
+                <w:bCs/>
+                <w:noProof/>
+              </w:rPr>
+              <w:t>3</w:t>
+            </w:r>
+            <w:r>
+              <w:rPr>
+                <w:rStyle w:val="Collegamentoipertestuale"/>
+                <w:bCs/>
+                <w:noProof/>
+              </w:rPr>
+              <w:t xml:space="preserve"> </w:t>
+            </w:r>
+            <w:r>
+              <w:rPr>
+                <w:rStyle w:val="Collegamentoipertestuale"/>
+                <w:bCs/>
+                <w:noProof/>
+              </w:rPr>
+              <w:t>Intercepting Filter Pattern</w:t>
             </w:r>
             <w:r>
               <w:rPr>
@@ -3472,7 +3555,7 @@
                 <w:noProof/>
                 <w:webHidden/>
               </w:rPr>
-              <w:t>12</w:t>
+              <w:t>11</w:t>
             </w:r>
             <w:r>
               <w:rPr>
@@ -3779,19 +3862,9 @@
           <w:bCs/>
           <w:sz w:val="40"/>
         </w:rPr>
-        <w:t>Object Design Trade-</w:t>
-      </w:r>
-      <w:proofErr w:type="spellStart"/>
-      <w:r>
-        <w:rPr>
-          <w:b/>
-          <w:bCs/>
-          <w:sz w:val="40"/>
-        </w:rPr>
-        <w:t>offs</w:t>
+        <w:t>Object Design Trade-offs</w:t>
       </w:r>
       <w:bookmarkEnd w:id="90"/>
-      <w:proofErr w:type="spellEnd"/>
     </w:p>
     <w:p>
       <w:pPr>
@@ -3954,18 +4027,9 @@
           <w:b/>
           <w:bCs/>
         </w:rPr>
-        <w:t>Componenti off-the-</w:t>
-      </w:r>
-      <w:proofErr w:type="spellStart"/>
-      <w:r>
-        <w:rPr>
-          <w:b/>
-          <w:bCs/>
-        </w:rPr>
-        <w:t>shelf</w:t>
+        <w:t>Componenti off-the-shelf</w:t>
       </w:r>
       <w:bookmarkEnd w:id="91"/>
-      <w:proofErr w:type="spellEnd"/>
     </w:p>
     <w:p>
       <w:pPr>
@@ -4029,35 +4093,7 @@
         <w:rPr>
           <w:color w:val="FF0000"/>
         </w:rPr>
-        <w:t xml:space="preserve">//Bootstrap, </w:t>
-      </w:r>
-      <w:proofErr w:type="spellStart"/>
-      <w:r>
-        <w:rPr>
-          <w:color w:val="FF0000"/>
-        </w:rPr>
-        <w:t>Bulma</w:t>
-      </w:r>
-      <w:proofErr w:type="spellEnd"/>
-      <w:r>
-        <w:rPr>
-          <w:color w:val="FF0000"/>
-        </w:rPr>
-        <w:t xml:space="preserve">, </w:t>
-      </w:r>
-      <w:proofErr w:type="spellStart"/>
-      <w:r>
-        <w:rPr>
-          <w:color w:val="FF0000"/>
-        </w:rPr>
-        <w:t>Jquery</w:t>
-      </w:r>
-      <w:proofErr w:type="spellEnd"/>
-      <w:r>
-        <w:rPr>
-          <w:color w:val="FF0000"/>
-        </w:rPr>
-        <w:t>, AJAX, JSON ???</w:t>
+        <w:t>//Bootstrap, Bulma, Jquery, AJAX, JSON ???</w:t>
       </w:r>
     </w:p>
     <w:p>
@@ -4069,11 +4105,9 @@
         </w:numPr>
         <w:jc w:val="both"/>
       </w:pPr>
-      <w:proofErr w:type="spellStart"/>
       <w:r>
         <w:t>JUnit</w:t>
       </w:r>
-      <w:proofErr w:type="spellEnd"/>
       <w:r>
         <w:t xml:space="preserve">: </w:t>
       </w:r>
@@ -4115,11 +4149,9 @@
         </w:numPr>
         <w:jc w:val="both"/>
       </w:pPr>
-      <w:proofErr w:type="spellStart"/>
       <w:r>
         <w:t>Mockito</w:t>
       </w:r>
-      <w:proofErr w:type="spellEnd"/>
       <w:r>
         <w:t xml:space="preserve">: </w:t>
       </w:r>
@@ -4158,11 +4190,9 @@
           <w:bCs/>
         </w:rPr>
       </w:pPr>
-      <w:proofErr w:type="spellStart"/>
       <w:r>
         <w:t>Selenium</w:t>
       </w:r>
-      <w:proofErr w:type="spellEnd"/>
       <w:r>
         <w:t xml:space="preserve">: </w:t>
       </w:r>
@@ -4353,23 +4383,7 @@
           <w:b w:val="0"/>
           <w:bCs/>
         </w:rPr>
-        <w:t xml:space="preserve">contenente le classi </w:t>
-      </w:r>
-      <w:proofErr w:type="spellStart"/>
-      <w:r>
-        <w:rPr>
-          <w:b w:val="0"/>
-          <w:bCs/>
-        </w:rPr>
-        <w:t>Servlet</w:t>
-      </w:r>
-      <w:proofErr w:type="spellEnd"/>
-      <w:r>
-        <w:rPr>
-          <w:b w:val="0"/>
-          <w:bCs/>
-        </w:rPr>
-        <w:t>, quindi i comportamenti lato server del sistema.</w:t>
+        <w:t>contenente le classi Servlet, quindi i comportamenti lato server del sistema.</w:t>
       </w:r>
     </w:p>
     <w:p>
@@ -4389,23 +4403,7 @@
           <w:b w:val="0"/>
           <w:bCs/>
         </w:rPr>
-        <w:t xml:space="preserve">contenente le classi che definiscono i Bean del sistema, i quali possono rappresentare sia entità persistenti nel DB, che oggetti temporanei utili per l’esecuzione delle funzionalità del programma a </w:t>
-      </w:r>
-      <w:proofErr w:type="spellStart"/>
-      <w:r>
-        <w:rPr>
-          <w:b w:val="0"/>
-          <w:bCs/>
-        </w:rPr>
-        <w:t>runtime</w:t>
-      </w:r>
-      <w:proofErr w:type="spellEnd"/>
-      <w:r>
-        <w:rPr>
-          <w:b w:val="0"/>
-          <w:bCs/>
-        </w:rPr>
-        <w:t>.</w:t>
+        <w:t>contenente le classi che definiscono i Bean del sistema, i quali possono rappresentare sia entità persistenti nel DB, che oggetti temporanei utili per l’esecuzione delle funzionalità del programma a runtime.</w:t>
       </w:r>
     </w:p>
     <w:p>
@@ -4538,39 +4536,7 @@
           <w:b w:val="0"/>
           <w:bCs/>
         </w:rPr>
-        <w:t xml:space="preserve">Per la documentazione delle interfacce sarà necessario seguire una naming convention precisa, nel rispetto delle classiche notazioni dell’Object </w:t>
-      </w:r>
-      <w:proofErr w:type="spellStart"/>
-      <w:r>
-        <w:rPr>
-          <w:b w:val="0"/>
-          <w:bCs/>
-        </w:rPr>
-        <w:t>Oriented</w:t>
-      </w:r>
-      <w:proofErr w:type="spellEnd"/>
-      <w:r>
-        <w:rPr>
-          <w:b w:val="0"/>
-          <w:bCs/>
-        </w:rPr>
-        <w:t xml:space="preserve">, che porti </w:t>
-      </w:r>
-      <w:proofErr w:type="gramStart"/>
-      <w:r>
-        <w:rPr>
-          <w:b w:val="0"/>
-          <w:bCs/>
-        </w:rPr>
-        <w:t>ad</w:t>
-      </w:r>
-      <w:proofErr w:type="gramEnd"/>
-      <w:r>
-        <w:rPr>
-          <w:b w:val="0"/>
-          <w:bCs/>
-        </w:rPr>
-        <w:t xml:space="preserve"> adottare nomi:</w:t>
+        <w:t>Per la documentazione delle interfacce sarà necessario seguire una naming convention precisa, nel rispetto delle classiche notazioni dell’Object Oriented, che porti ad adottare nomi:</w:t>
       </w:r>
     </w:p>
     <w:p>
@@ -4706,39 +4672,7 @@
           <w:b w:val="0"/>
           <w:bCs/>
         </w:rPr>
-        <w:t>Le variabili dovranno essere identificate attraverso la classica “</w:t>
-      </w:r>
-      <w:proofErr w:type="spellStart"/>
-      <w:r>
-        <w:rPr>
-          <w:b w:val="0"/>
-          <w:bCs/>
-        </w:rPr>
-        <w:t>camelCase</w:t>
-      </w:r>
-      <w:proofErr w:type="spellEnd"/>
-      <w:r>
-        <w:rPr>
-          <w:b w:val="0"/>
-          <w:bCs/>
-        </w:rPr>
-        <w:t xml:space="preserve">” </w:t>
-      </w:r>
-      <w:proofErr w:type="spellStart"/>
-      <w:r>
-        <w:rPr>
-          <w:b w:val="0"/>
-          <w:bCs/>
-        </w:rPr>
-        <w:t>notation</w:t>
-      </w:r>
-      <w:proofErr w:type="spellEnd"/>
-      <w:r>
-        <w:rPr>
-          <w:b w:val="0"/>
-          <w:bCs/>
-        </w:rPr>
-        <w:t>, evitando underscore laddove il nome sia costituito da più parole.</w:t>
+        <w:t>Le variabili dovranno essere identificate attraverso la classica “camelCase” notation, evitando underscore laddove il nome sia costituito da più parole.</w:t>
       </w:r>
     </w:p>
     <w:p>
@@ -4831,23 +4765,7 @@
           <w:b w:val="0"/>
           <w:bCs/>
         </w:rPr>
-        <w:t xml:space="preserve">” </w:t>
-      </w:r>
-      <w:proofErr w:type="spellStart"/>
-      <w:r>
-        <w:rPr>
-          <w:b w:val="0"/>
-          <w:bCs/>
-        </w:rPr>
-        <w:t>notation</w:t>
-      </w:r>
-      <w:proofErr w:type="spellEnd"/>
-      <w:r>
-        <w:rPr>
-          <w:b w:val="0"/>
-          <w:bCs/>
-        </w:rPr>
-        <w:t>, utilizzando underscore laddove il nome sia costituito da più parole.</w:t>
+        <w:t>” notation, utilizzando underscore laddove il nome sia costituito da più parole.</w:t>
       </w:r>
     </w:p>
     <w:p>
@@ -4926,23 +4844,7 @@
           <w:b w:val="0"/>
           <w:bCs/>
         </w:rPr>
-        <w:t xml:space="preserve">non dovranno esserne dichiarate più di una nello stesso rigo, seppur </w:t>
-      </w:r>
-      <w:proofErr w:type="gramStart"/>
-      <w:r>
-        <w:rPr>
-          <w:b w:val="0"/>
-          <w:bCs/>
-        </w:rPr>
-        <w:t>dello</w:t>
-      </w:r>
-      <w:proofErr w:type="gramEnd"/>
-      <w:r>
-        <w:rPr>
-          <w:b w:val="0"/>
-          <w:bCs/>
-        </w:rPr>
-        <w:t xml:space="preserve"> sesso tipo, questo per </w:t>
+        <w:t xml:space="preserve">non dovranno esserne dichiarate più di una nello stesso rigo, seppur dello sesso tipo, questo per </w:t>
       </w:r>
       <w:r>
         <w:rPr>
@@ -5006,71 +4908,23 @@
           <w:b w:val="0"/>
           <w:bCs/>
         </w:rPr>
-        <w:t>I metodi dovranno essere identificati attraverso la classica “</w:t>
-      </w:r>
-      <w:proofErr w:type="spellStart"/>
-      <w:r>
-        <w:rPr>
-          <w:b w:val="0"/>
-          <w:bCs/>
-        </w:rPr>
-        <w:t>camelCase</w:t>
-      </w:r>
-      <w:proofErr w:type="spellEnd"/>
-      <w:r>
-        <w:rPr>
-          <w:b w:val="0"/>
-          <w:bCs/>
-        </w:rPr>
-        <w:t xml:space="preserve">” </w:t>
-      </w:r>
-      <w:proofErr w:type="spellStart"/>
-      <w:r>
-        <w:rPr>
-          <w:b w:val="0"/>
-          <w:bCs/>
-        </w:rPr>
-        <w:t>notation</w:t>
-      </w:r>
-      <w:proofErr w:type="spellEnd"/>
-      <w:r>
-        <w:rPr>
-          <w:b w:val="0"/>
-          <w:bCs/>
-        </w:rPr>
-        <w:t>.</w:t>
-      </w:r>
-    </w:p>
-    <w:p>
-      <w:pPr>
-        <w:jc w:val="both"/>
-        <w:rPr>
-          <w:b w:val="0"/>
-          <w:bCs/>
-        </w:rPr>
-      </w:pPr>
-      <w:r>
-        <w:rPr>
-          <w:b w:val="0"/>
-          <w:bCs/>
-        </w:rPr>
-        <w:t xml:space="preserve">Il nome dei metodi sarà tipicamente </w:t>
-      </w:r>
-      <w:proofErr w:type="spellStart"/>
-      <w:r>
-        <w:rPr>
-          <w:b w:val="0"/>
-          <w:bCs/>
-        </w:rPr>
-        <w:t>cosituito</w:t>
-      </w:r>
-      <w:proofErr w:type="spellEnd"/>
-      <w:r>
-        <w:rPr>
-          <w:b w:val="0"/>
-          <w:bCs/>
-        </w:rPr>
-        <w:t xml:space="preserve"> da un verbo che ne specifica l’azione e l’oggetto su cui essa viene applicata.</w:t>
+        <w:t>I metodi dovranno essere identificati attraverso la classica “camelCase” notation.</w:t>
+      </w:r>
+    </w:p>
+    <w:p>
+      <w:pPr>
+        <w:jc w:val="both"/>
+        <w:rPr>
+          <w:b w:val="0"/>
+          <w:bCs/>
+        </w:rPr>
+      </w:pPr>
+      <w:r>
+        <w:rPr>
+          <w:b w:val="0"/>
+          <w:bCs/>
+        </w:rPr>
+        <w:t>Il nome dei metodi sarà tipicamente cosituito da un verbo che ne specifica l’azione e l’oggetto su cui essa viene applicata.</w:t>
       </w:r>
     </w:p>
     <w:p>
@@ -5114,23 +4968,7 @@
           <w:b w:val="0"/>
           <w:bCs/>
         </w:rPr>
-        <w:t xml:space="preserve"> la documentazione </w:t>
-      </w:r>
-      <w:proofErr w:type="spellStart"/>
-      <w:r>
-        <w:rPr>
-          <w:b w:val="0"/>
-          <w:bCs/>
-        </w:rPr>
-        <w:t>JavaDoc</w:t>
-      </w:r>
-      <w:proofErr w:type="spellEnd"/>
-      <w:r>
-        <w:rPr>
-          <w:b w:val="0"/>
-          <w:bCs/>
-        </w:rPr>
-        <w:t>.</w:t>
+        <w:t xml:space="preserve"> la documentazione JavaDoc.</w:t>
       </w:r>
     </w:p>
     <w:p>
@@ -5187,39 +5025,7 @@
           <w:b w:val="0"/>
           <w:bCs/>
         </w:rPr>
-        <w:t>Le classi e le pagine dovranno essere identificate attraverso la classica “</w:t>
-      </w:r>
-      <w:proofErr w:type="spellStart"/>
-      <w:r>
-        <w:rPr>
-          <w:b w:val="0"/>
-          <w:bCs/>
-        </w:rPr>
-        <w:t>CamelCase</w:t>
-      </w:r>
-      <w:proofErr w:type="spellEnd"/>
-      <w:r>
-        <w:rPr>
-          <w:b w:val="0"/>
-          <w:bCs/>
-        </w:rPr>
-        <w:t xml:space="preserve">” </w:t>
-      </w:r>
-      <w:proofErr w:type="spellStart"/>
-      <w:r>
-        <w:rPr>
-          <w:b w:val="0"/>
-          <w:bCs/>
-        </w:rPr>
-        <w:t>notation</w:t>
-      </w:r>
-      <w:proofErr w:type="spellEnd"/>
-      <w:r>
-        <w:rPr>
-          <w:b w:val="0"/>
-          <w:bCs/>
-        </w:rPr>
-        <w:t>, con l’iniziale maiuscola, per distinguerle da attributi e metodi.</w:t>
+        <w:t>Le classi e le pagine dovranno essere identificate attraverso la classica “CamelCase” notation, con l’iniziale maiuscola, per distinguerle da attributi e metodi.</w:t>
       </w:r>
     </w:p>
     <w:p>
@@ -5325,47 +5131,10 @@
           <w:sz w:val="28"/>
           <w:szCs w:val="16"/>
         </w:rPr>
-        <w:t xml:space="preserve"> </w:t>
-      </w:r>
-      <w:proofErr w:type="spellStart"/>
-      <w:r>
-        <w:rPr>
-          <w:rFonts w:cstheme="majorHAnsi"/>
-          <w:b w:val="0"/>
-          <w:bCs/>
-          <w:color w:val="082A75" w:themeColor="text2"/>
-          <w:sz w:val="28"/>
-          <w:szCs w:val="16"/>
-        </w:rPr>
-        <w:t>Requirements</w:t>
-      </w:r>
-      <w:proofErr w:type="spellEnd"/>
-      <w:r>
-        <w:rPr>
-          <w:rFonts w:cstheme="majorHAnsi"/>
-          <w:b w:val="0"/>
-          <w:bCs/>
-          <w:color w:val="082A75" w:themeColor="text2"/>
-          <w:sz w:val="28"/>
-          <w:szCs w:val="16"/>
-        </w:rPr>
-        <w:t xml:space="preserve"> Analysis </w:t>
-      </w:r>
-      <w:proofErr w:type="spellStart"/>
-      <w:r>
-        <w:rPr>
-          <w:rFonts w:cstheme="majorHAnsi"/>
-          <w:b w:val="0"/>
-          <w:bCs/>
-          <w:color w:val="082A75" w:themeColor="text2"/>
-          <w:sz w:val="28"/>
-          <w:szCs w:val="16"/>
-        </w:rPr>
-        <w:t>Document</w:t>
+        <w:t xml:space="preserve"> Requirements Analysis Document</w:t>
       </w:r>
       <w:bookmarkEnd w:id="100"/>
       <w:bookmarkEnd w:id="101"/>
-      <w:proofErr w:type="spellEnd"/>
       <w:r>
         <w:rPr>
           <w:rFonts w:cstheme="majorHAnsi"/>
@@ -5415,23 +5184,10 @@
           <w:sz w:val="28"/>
           <w:szCs w:val="16"/>
         </w:rPr>
-        <w:t xml:space="preserve">: System Design </w:t>
-      </w:r>
-      <w:proofErr w:type="spellStart"/>
-      <w:r>
-        <w:rPr>
-          <w:rFonts w:cstheme="majorHAnsi"/>
-          <w:b w:val="0"/>
-          <w:bCs/>
-          <w:color w:val="082A75" w:themeColor="text2"/>
-          <w:sz w:val="28"/>
-          <w:szCs w:val="16"/>
-        </w:rPr>
-        <w:t>Document</w:t>
+        <w:t>: System Design Document</w:t>
       </w:r>
       <w:bookmarkEnd w:id="102"/>
       <w:bookmarkEnd w:id="103"/>
-      <w:proofErr w:type="spellEnd"/>
       <w:r>
         <w:rPr>
           <w:rFonts w:cstheme="majorHAnsi"/>
@@ -5512,23 +5268,10 @@
           <w:sz w:val="28"/>
           <w:szCs w:val="16"/>
         </w:rPr>
-        <w:t xml:space="preserve">Design </w:t>
-      </w:r>
-      <w:proofErr w:type="spellStart"/>
-      <w:r>
-        <w:rPr>
-          <w:rFonts w:cstheme="majorHAnsi"/>
-          <w:b w:val="0"/>
-          <w:bCs/>
-          <w:color w:val="082A75" w:themeColor="text2"/>
-          <w:sz w:val="28"/>
-          <w:szCs w:val="16"/>
-        </w:rPr>
-        <w:t>Document</w:t>
+        <w:t>Design Document</w:t>
       </w:r>
       <w:bookmarkEnd w:id="104"/>
       <w:bookmarkEnd w:id="105"/>
-      <w:proofErr w:type="spellEnd"/>
       <w:r>
         <w:rPr>
           <w:rFonts w:cstheme="majorHAnsi"/>
@@ -5588,31 +5331,7 @@
           <w:sz w:val="28"/>
           <w:szCs w:val="16"/>
         </w:rPr>
-        <w:t xml:space="preserve">Object </w:t>
-      </w:r>
-      <w:proofErr w:type="spellStart"/>
-      <w:r>
-        <w:rPr>
-          <w:rFonts w:cstheme="majorHAnsi"/>
-          <w:b w:val="0"/>
-          <w:bCs/>
-          <w:color w:val="082A75" w:themeColor="text2"/>
-          <w:sz w:val="28"/>
-          <w:szCs w:val="16"/>
-        </w:rPr>
-        <w:t>Constraints</w:t>
-      </w:r>
-      <w:proofErr w:type="spellEnd"/>
-      <w:r>
-        <w:rPr>
-          <w:rFonts w:cstheme="majorHAnsi"/>
-          <w:b w:val="0"/>
-          <w:bCs/>
-          <w:color w:val="082A75" w:themeColor="text2"/>
-          <w:sz w:val="28"/>
-          <w:szCs w:val="16"/>
-        </w:rPr>
-        <w:t xml:space="preserve"> Language</w:t>
+        <w:t>Object Constraints Language</w:t>
       </w:r>
       <w:bookmarkEnd w:id="106"/>
     </w:p>
@@ -5774,31 +5493,7 @@
           <w:sz w:val="28"/>
           <w:szCs w:val="16"/>
         </w:rPr>
-        <w:t xml:space="preserve">Model </w:t>
-      </w:r>
-      <w:proofErr w:type="spellStart"/>
-      <w:r>
-        <w:rPr>
-          <w:rFonts w:cstheme="majorHAnsi"/>
-          <w:b w:val="0"/>
-          <w:bCs/>
-          <w:color w:val="082A75" w:themeColor="text2"/>
-          <w:sz w:val="28"/>
-          <w:szCs w:val="16"/>
-        </w:rPr>
-        <w:t>View</w:t>
-      </w:r>
-      <w:proofErr w:type="spellEnd"/>
-      <w:r>
-        <w:rPr>
-          <w:rFonts w:cstheme="majorHAnsi"/>
-          <w:b w:val="0"/>
-          <w:bCs/>
-          <w:color w:val="082A75" w:themeColor="text2"/>
-          <w:sz w:val="28"/>
-          <w:szCs w:val="16"/>
-        </w:rPr>
-        <w:t xml:space="preserve"> Controller</w:t>
+        <w:t>Model View Controller</w:t>
       </w:r>
       <w:bookmarkEnd w:id="109"/>
     </w:p>
@@ -5886,79 +5581,7 @@
           <w:b w:val="0"/>
           <w:bCs/>
         </w:rPr>
-        <w:t xml:space="preserve">Bern </w:t>
-      </w:r>
-      <w:proofErr w:type="spellStart"/>
-      <w:r>
-        <w:rPr>
-          <w:rFonts w:asciiTheme="majorHAnsi" w:hAnsiTheme="majorHAnsi" w:cstheme="majorHAnsi"/>
-          <w:b w:val="0"/>
-          <w:bCs/>
-        </w:rPr>
-        <w:t>Bruegge</w:t>
-      </w:r>
-      <w:proofErr w:type="spellEnd"/>
-      <w:r>
-        <w:rPr>
-          <w:rFonts w:asciiTheme="majorHAnsi" w:hAnsiTheme="majorHAnsi" w:cstheme="majorHAnsi"/>
-          <w:b w:val="0"/>
-          <w:bCs/>
-        </w:rPr>
-        <w:t xml:space="preserve">, Allen H. </w:t>
-      </w:r>
-      <w:proofErr w:type="spellStart"/>
-      <w:r>
-        <w:rPr>
-          <w:rFonts w:asciiTheme="majorHAnsi" w:hAnsiTheme="majorHAnsi" w:cstheme="majorHAnsi"/>
-          <w:b w:val="0"/>
-          <w:bCs/>
-        </w:rPr>
-        <w:t>Dutoit</w:t>
-      </w:r>
-      <w:proofErr w:type="spellEnd"/>
-      <w:r>
-        <w:rPr>
-          <w:rFonts w:asciiTheme="majorHAnsi" w:hAnsiTheme="majorHAnsi" w:cstheme="majorHAnsi"/>
-          <w:b w:val="0"/>
-          <w:bCs/>
-        </w:rPr>
-        <w:t>, Object-</w:t>
-      </w:r>
-      <w:proofErr w:type="spellStart"/>
-      <w:r>
-        <w:rPr>
-          <w:rFonts w:asciiTheme="majorHAnsi" w:hAnsiTheme="majorHAnsi" w:cstheme="majorHAnsi"/>
-          <w:b w:val="0"/>
-          <w:bCs/>
-        </w:rPr>
-        <w:t>Oriented</w:t>
-      </w:r>
-      <w:proofErr w:type="spellEnd"/>
-      <w:r>
-        <w:rPr>
-          <w:rFonts w:asciiTheme="majorHAnsi" w:hAnsiTheme="majorHAnsi" w:cstheme="majorHAnsi"/>
-          <w:b w:val="0"/>
-          <w:bCs/>
-        </w:rPr>
-        <w:t xml:space="preserve"> Software Engineering - Using UML, Patterns, and JAVA, 3rd </w:t>
-      </w:r>
-      <w:proofErr w:type="spellStart"/>
-      <w:r>
-        <w:rPr>
-          <w:rFonts w:asciiTheme="majorHAnsi" w:hAnsiTheme="majorHAnsi" w:cstheme="majorHAnsi"/>
-          <w:b w:val="0"/>
-          <w:bCs/>
-        </w:rPr>
-        <w:t>edition</w:t>
-      </w:r>
-      <w:proofErr w:type="spellEnd"/>
-      <w:r>
-        <w:rPr>
-          <w:rFonts w:asciiTheme="majorHAnsi" w:hAnsiTheme="majorHAnsi" w:cstheme="majorHAnsi"/>
-          <w:b w:val="0"/>
-          <w:bCs/>
-        </w:rPr>
-        <w:t>.</w:t>
+        <w:t>Bern Bruegge, Allen H. Dutoit, Object-Oriented Software Engineering - Using UML, Patterns, and JAVA, 3rd edition.</w:t>
       </w:r>
     </w:p>
     <w:p>
@@ -5975,7 +5598,6 @@
           <w:bCs/>
         </w:rPr>
       </w:pPr>
-      <w:proofErr w:type="spellStart"/>
       <w:r>
         <w:rPr>
           <w:rFonts w:asciiTheme="majorHAnsi" w:hAnsiTheme="majorHAnsi" w:cstheme="majorHAnsi"/>
@@ -5984,7 +5606,6 @@
         </w:rPr>
         <w:t>RAD_RistoManager</w:t>
       </w:r>
-      <w:proofErr w:type="spellEnd"/>
     </w:p>
     <w:p>
       <w:pPr>
@@ -6000,7 +5621,6 @@
           <w:bCs/>
         </w:rPr>
       </w:pPr>
-      <w:proofErr w:type="spellStart"/>
       <w:r>
         <w:rPr>
           <w:rFonts w:asciiTheme="majorHAnsi" w:hAnsiTheme="majorHAnsi" w:cstheme="majorHAnsi"/>
@@ -6009,7 +5629,6 @@
         </w:rPr>
         <w:t>SDD_RistoManager</w:t>
       </w:r>
-      <w:proofErr w:type="spellEnd"/>
     </w:p>
     <w:p>
       <w:pPr>
@@ -6077,229 +5696,256 @@
           <w:b/>
           <w:bCs/>
         </w:rPr>
-        <w:t>2.1 Model-</w:t>
-      </w:r>
-      <w:proofErr w:type="spellStart"/>
-      <w:r>
+        <w:t>2.1 Model-View-Controller</w:t>
+      </w:r>
+      <w:bookmarkEnd w:id="112"/>
+    </w:p>
+    <w:p>
+      <w:pPr>
+        <w:jc w:val="both"/>
+        <w:rPr>
+          <w:b w:val="0"/>
+          <w:bCs/>
+        </w:rPr>
+      </w:pPr>
+      <w:r>
+        <w:rPr>
+          <w:b w:val="0"/>
+          <w:bCs/>
+        </w:rPr>
+        <w:t>A seguito delle osservazioni fatte nel SDD, abbiamo ritenuto opportuno utilizzare, nello sviluppo del sistema, il Design Pattern</w:t>
+      </w:r>
+      <w:r>
+        <w:rPr>
+          <w:b w:val="0"/>
+          <w:bCs/>
+        </w:rPr>
+        <w:t xml:space="preserve"> Model-View-Controller, </w:t>
+      </w:r>
+      <w:r>
+        <w:rPr>
+          <w:b w:val="0"/>
+          <w:bCs/>
+        </w:rPr>
+        <w:t xml:space="preserve">il quale </w:t>
+      </w:r>
+      <w:r>
+        <w:rPr>
+          <w:b w:val="0"/>
+          <w:bCs/>
+        </w:rPr>
+        <w:t>prevede che i</w:t>
+      </w:r>
+      <w:r>
+        <w:rPr>
+          <w:b w:val="0"/>
+          <w:bCs/>
+        </w:rPr>
+        <w:t xml:space="preserve"> sottosistemi appartengano a 3 distinte categorie</w:t>
+      </w:r>
+      <w:r>
+        <w:rPr>
+          <w:b w:val="0"/>
+          <w:bCs/>
+        </w:rPr>
+        <w:t xml:space="preserve">, ciascuna delle quali con un compito diverso. </w:t>
+      </w:r>
+    </w:p>
+    <w:p>
+      <w:pPr>
+        <w:jc w:val="both"/>
+        <w:rPr>
+          <w:b w:val="0"/>
+          <w:bCs/>
+        </w:rPr>
+      </w:pPr>
+      <w:r>
+        <w:rPr>
+          <w:b w:val="0"/>
+          <w:bCs/>
+        </w:rPr>
+        <w:t>In particolare:</w:t>
+      </w:r>
+    </w:p>
+    <w:p>
+      <w:pPr>
+        <w:jc w:val="both"/>
+        <w:rPr>
+          <w:b w:val="0"/>
+          <w:bCs/>
+        </w:rPr>
+      </w:pPr>
+      <w:r>
+        <w:rPr>
+          <w:b w:val="0"/>
+          <w:bCs/>
+        </w:rPr>
+        <w:t xml:space="preserve">Il </w:t>
+      </w:r>
+      <w:r>
+        <w:t>model</w:t>
+      </w:r>
+      <w:r>
+        <w:rPr>
+          <w:b w:val="0"/>
+          <w:bCs/>
+        </w:rPr>
+        <w:t xml:space="preserve"> si occupa della di gestire i dati e quindi sarà responsabile dell’interazione con il database. </w:t>
+      </w:r>
+    </w:p>
+    <w:p>
+      <w:pPr>
+        <w:jc w:val="both"/>
+        <w:rPr>
+          <w:b w:val="0"/>
+          <w:bCs/>
+        </w:rPr>
+      </w:pPr>
+      <w:r>
+        <w:rPr>
+          <w:b w:val="0"/>
+          <w:bCs/>
+        </w:rPr>
+        <w:t xml:space="preserve">La </w:t>
+      </w:r>
+      <w:r>
+        <w:t>view</w:t>
+      </w:r>
+      <w:r>
+        <w:rPr>
+          <w:b w:val="0"/>
+          <w:bCs/>
+        </w:rPr>
+        <w:t xml:space="preserve"> si occupa di curare l’interazione con l’utente e quindi avrà il compito di gestire la formattazione dei dati che verranno visualizzati. </w:t>
+      </w:r>
+    </w:p>
+    <w:p>
+      <w:pPr>
+        <w:jc w:val="both"/>
+        <w:rPr>
+          <w:b w:val="0"/>
+          <w:bCs/>
+        </w:rPr>
+      </w:pPr>
+      <w:r>
+        <w:rPr>
+          <w:b w:val="0"/>
+          <w:bCs/>
+        </w:rPr>
+        <w:t xml:space="preserve">Il </w:t>
+      </w:r>
+      <w:r>
+        <w:t>controller</w:t>
+      </w:r>
+      <w:r>
+        <w:rPr>
+          <w:b w:val="0"/>
+          <w:bCs/>
+        </w:rPr>
+        <w:t xml:space="preserve"> dopo aver ricevuto i comandi forniti dall’utente si occuperà di elaborare i dati, passarli al model se necessario e inviare la risposta al view appropriato. </w:t>
+      </w:r>
+    </w:p>
+    <w:p>
+      <w:pPr>
+        <w:jc w:val="both"/>
+        <w:rPr>
+          <w:b w:val="0"/>
+          <w:bCs/>
+        </w:rPr>
+      </w:pPr>
+    </w:p>
+    <w:p>
+      <w:pPr>
+        <w:pStyle w:val="Titolo2"/>
+        <w:jc w:val="both"/>
         <w:rPr>
           <w:b/>
           <w:bCs/>
         </w:rPr>
-        <w:t>View</w:t>
-      </w:r>
-      <w:proofErr w:type="spellEnd"/>
+      </w:pPr>
+      <w:bookmarkStart w:id="113" w:name="_Toc61968749"/>
       <w:r>
         <w:rPr>
           <w:b/>
           <w:bCs/>
         </w:rPr>
-        <w:t>-Controller</w:t>
-      </w:r>
-      <w:bookmarkEnd w:id="112"/>
-    </w:p>
-    <w:p>
-      <w:pPr>
-        <w:jc w:val="both"/>
-        <w:rPr>
-          <w:b w:val="0"/>
-          <w:bCs/>
-        </w:rPr>
-      </w:pPr>
-      <w:r>
-        <w:rPr>
-          <w:b w:val="0"/>
-          <w:bCs/>
-        </w:rPr>
-        <w:t>A seguito delle osservazioni fatte nel SDD, abbiamo ritenuto opportuno utilizzare, nello sviluppo del sistema, il Design Pattern</w:t>
-      </w:r>
-      <w:r>
-        <w:rPr>
-          <w:b w:val="0"/>
-          <w:bCs/>
-        </w:rPr>
-        <w:t xml:space="preserve"> Model-</w:t>
-      </w:r>
-      <w:proofErr w:type="spellStart"/>
-      <w:r>
-        <w:rPr>
-          <w:b w:val="0"/>
-          <w:bCs/>
-        </w:rPr>
-        <w:t>View</w:t>
-      </w:r>
-      <w:proofErr w:type="spellEnd"/>
-      <w:r>
-        <w:rPr>
-          <w:b w:val="0"/>
-          <w:bCs/>
-        </w:rPr>
-        <w:t xml:space="preserve">-Controller, </w:t>
-      </w:r>
-      <w:r>
-        <w:rPr>
-          <w:b w:val="0"/>
-          <w:bCs/>
-        </w:rPr>
-        <w:t xml:space="preserve">il quale </w:t>
-      </w:r>
-      <w:r>
-        <w:rPr>
-          <w:b w:val="0"/>
-          <w:bCs/>
-        </w:rPr>
-        <w:t>prevede che i</w:t>
-      </w:r>
-      <w:r>
-        <w:rPr>
-          <w:b w:val="0"/>
-          <w:bCs/>
-        </w:rPr>
-        <w:t xml:space="preserve"> sottosistemi appartengano a </w:t>
-      </w:r>
-      <w:proofErr w:type="gramStart"/>
-      <w:r>
-        <w:rPr>
-          <w:b w:val="0"/>
-          <w:bCs/>
-        </w:rPr>
-        <w:t>3</w:t>
-      </w:r>
-      <w:proofErr w:type="gramEnd"/>
-      <w:r>
-        <w:rPr>
-          <w:b w:val="0"/>
-          <w:bCs/>
-        </w:rPr>
-        <w:t xml:space="preserve"> distinte categorie</w:t>
-      </w:r>
-      <w:r>
-        <w:rPr>
-          <w:b w:val="0"/>
-          <w:bCs/>
-        </w:rPr>
-        <w:t xml:space="preserve">, ciascuna delle quali con un compito diverso. </w:t>
-      </w:r>
-    </w:p>
-    <w:p>
-      <w:pPr>
-        <w:jc w:val="both"/>
-        <w:rPr>
-          <w:b w:val="0"/>
-          <w:bCs/>
-        </w:rPr>
-      </w:pPr>
-      <w:r>
-        <w:rPr>
-          <w:b w:val="0"/>
-          <w:bCs/>
-        </w:rPr>
-        <w:t>In particolare:</w:t>
-      </w:r>
-    </w:p>
-    <w:p>
-      <w:pPr>
-        <w:jc w:val="both"/>
-        <w:rPr>
-          <w:b w:val="0"/>
-          <w:bCs/>
-        </w:rPr>
-      </w:pPr>
-      <w:r>
-        <w:rPr>
-          <w:b w:val="0"/>
-          <w:bCs/>
-        </w:rPr>
-        <w:t xml:space="preserve">Il </w:t>
-      </w:r>
-      <w:r>
-        <w:t>model</w:t>
-      </w:r>
-      <w:r>
-        <w:rPr>
-          <w:b w:val="0"/>
-          <w:bCs/>
-        </w:rPr>
-        <w:t xml:space="preserve"> si occupa della di gestire i dati e quindi sarà responsabile dell’interazione con il database. </w:t>
-      </w:r>
-    </w:p>
-    <w:p>
-      <w:pPr>
-        <w:jc w:val="both"/>
-        <w:rPr>
-          <w:b w:val="0"/>
-          <w:bCs/>
-        </w:rPr>
-      </w:pPr>
-      <w:r>
-        <w:rPr>
-          <w:b w:val="0"/>
-          <w:bCs/>
-        </w:rPr>
-        <w:t xml:space="preserve">La </w:t>
-      </w:r>
-      <w:proofErr w:type="spellStart"/>
-      <w:r>
-        <w:t>view</w:t>
-      </w:r>
-      <w:proofErr w:type="spellEnd"/>
-      <w:r>
-        <w:rPr>
-          <w:b w:val="0"/>
-          <w:bCs/>
-        </w:rPr>
-        <w:t xml:space="preserve"> si occupa di curare l’interazione con l’utente e quindi avrà il compito di gestire la formattazione dei dati che verranno visualizzati. </w:t>
-      </w:r>
-    </w:p>
-    <w:p>
-      <w:pPr>
-        <w:jc w:val="both"/>
-        <w:rPr>
-          <w:b w:val="0"/>
-          <w:bCs/>
-        </w:rPr>
-      </w:pPr>
-      <w:r>
-        <w:rPr>
-          <w:b w:val="0"/>
-          <w:bCs/>
-        </w:rPr>
-        <w:t xml:space="preserve">Il </w:t>
-      </w:r>
-      <w:r>
-        <w:t>controller</w:t>
-      </w:r>
-      <w:r>
-        <w:rPr>
-          <w:b w:val="0"/>
-          <w:bCs/>
-        </w:rPr>
-        <w:t xml:space="preserve"> dopo aver ricevuto i comandi forniti dall’utente si occuperà di elaborare i dati, passarli al model se necessario e inviare la risposta al </w:t>
-      </w:r>
-      <w:proofErr w:type="spellStart"/>
-      <w:r>
-        <w:rPr>
-          <w:b w:val="0"/>
-          <w:bCs/>
-        </w:rPr>
-        <w:t>view</w:t>
-      </w:r>
-      <w:proofErr w:type="spellEnd"/>
-      <w:r>
-        <w:rPr>
-          <w:b w:val="0"/>
-          <w:bCs/>
-        </w:rPr>
-        <w:t xml:space="preserve"> appropriato. </w:t>
-      </w:r>
-    </w:p>
-    <w:p>
-      <w:pPr>
-        <w:jc w:val="both"/>
-        <w:rPr>
-          <w:b w:val="0"/>
-          <w:bCs/>
-        </w:rPr>
-      </w:pPr>
+        <w:t>2.2 Data Access Object</w:t>
+      </w:r>
+      <w:bookmarkEnd w:id="113"/>
+    </w:p>
+    <w:p>
+      <w:pPr>
+        <w:jc w:val="both"/>
+        <w:rPr>
+          <w:b w:val="0"/>
+          <w:bCs/>
+        </w:rPr>
+      </w:pPr>
+      <w:r>
+        <w:rPr>
+          <w:b w:val="0"/>
+          <w:bCs/>
+        </w:rPr>
+        <w:t xml:space="preserve">Il DAO è un design pattern per la gestione della persistenza, che prevede l’implementazione di classi che presentano dalle più semplici operazioni CRUD, a più complesse query di </w:t>
+      </w:r>
+      <w:r>
+        <w:rPr>
+          <w:b w:val="0"/>
+          <w:bCs/>
+        </w:rPr>
+        <w:t>interrogazione al</w:t>
+      </w:r>
+      <w:r>
+        <w:rPr>
+          <w:b w:val="0"/>
+          <w:bCs/>
+        </w:rPr>
+        <w:t xml:space="preserve"> DB, che recuperano quindi entità persistenti, tramutandole in oggetti Java utilizzabili per la logica di business.</w:t>
+      </w:r>
+    </w:p>
+    <w:p>
+      <w:pPr>
+        <w:jc w:val="both"/>
+        <w:rPr>
+          <w:b w:val="0"/>
+          <w:bCs/>
+        </w:rPr>
+      </w:pPr>
+      <w:r>
+        <w:rPr>
+          <w:b w:val="0"/>
+          <w:bCs/>
+        </w:rPr>
+        <w:t xml:space="preserve">Il vantaggio relativo all'uso del DAO è dunque il mantenimento di una rigida separazione tra le componenti di un'applicazione, </w:t>
+      </w:r>
+      <w:r>
+        <w:rPr>
+          <w:b w:val="0"/>
+          <w:bCs/>
+        </w:rPr>
+        <w:t>e si presta quindi in maniera ottimale al supporto</w:t>
+      </w:r>
+      <w:r>
+        <w:rPr>
+          <w:b w:val="0"/>
+          <w:bCs/>
+        </w:rPr>
+        <w:t xml:space="preserve"> </w:t>
+      </w:r>
+      <w:r>
+        <w:rPr>
+          <w:b w:val="0"/>
+          <w:bCs/>
+        </w:rPr>
+        <w:t>di</w:t>
+      </w:r>
+      <w:r>
+        <w:rPr>
+          <w:b w:val="0"/>
+          <w:bCs/>
+        </w:rPr>
+        <w:t xml:space="preserve"> un'applicazione basata sul paradigma MVC.</w:t>
+      </w:r>
     </w:p>
     <w:p>
       <w:pPr>
@@ -6310,67 +5956,69 @@
           <w:bCs/>
         </w:rPr>
       </w:pPr>
-      <w:bookmarkStart w:id="113" w:name="_Toc61968749"/>
-      <w:r>
+    </w:p>
+    <w:p>
+      <w:pPr>
+        <w:pStyle w:val="Titolo2"/>
+        <w:jc w:val="both"/>
         <w:rPr>
           <w:b/>
           <w:bCs/>
         </w:rPr>
-        <w:t>2.2 Data Access Object</w:t>
-      </w:r>
-      <w:bookmarkEnd w:id="113"/>
-    </w:p>
-    <w:p>
-      <w:pPr>
-        <w:jc w:val="both"/>
-        <w:rPr>
-          <w:b w:val="0"/>
-          <w:bCs/>
-        </w:rPr>
-      </w:pPr>
-      <w:r>
-        <w:rPr>
-          <w:b w:val="0"/>
-          <w:bCs/>
-        </w:rPr>
-        <w:t xml:space="preserve">Il DAO è un design pattern per la gestione della persistenza, che prevede l’implementazione di classi che presentano dalle più semplici operazioni CRUD, a più complesse query di </w:t>
-      </w:r>
-      <w:r>
-        <w:rPr>
-          <w:b w:val="0"/>
-          <w:bCs/>
-        </w:rPr>
-        <w:t>interrogazione al</w:t>
-      </w:r>
-      <w:r>
-        <w:rPr>
-          <w:b w:val="0"/>
-          <w:bCs/>
-        </w:rPr>
-        <w:t xml:space="preserve"> DB, che recuperano quindi entità persistenti, tramutandole in oggetti Java utilizzabili per la logica di business.</w:t>
-      </w:r>
-    </w:p>
-    <w:p>
-      <w:pPr>
-        <w:jc w:val="both"/>
-        <w:rPr>
-          <w:b w:val="0"/>
-          <w:bCs/>
-        </w:rPr>
-      </w:pPr>
-      <w:r>
-        <w:rPr>
-          <w:b w:val="0"/>
-          <w:bCs/>
-        </w:rPr>
-        <w:t xml:space="preserve">Il vantaggio relativo all'uso del DAO è dunque il mantenimento di una rigida separazione tra le componenti di un'applicazione, </w:t>
-      </w:r>
-      <w:r>
-        <w:rPr>
-          <w:b w:val="0"/>
-          <w:bCs/>
-        </w:rPr>
-        <w:t>e si presta quindi in maniera ottimale al supporto</w:t>
+      </w:pPr>
+      <w:r>
+        <w:rPr>
+          <w:b/>
+          <w:bCs/>
+        </w:rPr>
+        <w:t>2.3 Intercepting Filter Pattern</w:t>
+      </w:r>
+    </w:p>
+    <w:p>
+      <w:pPr>
+        <w:jc w:val="both"/>
+        <w:rPr>
+          <w:b w:val="0"/>
+          <w:bCs/>
+        </w:rPr>
+      </w:pPr>
+      <w:bookmarkStart w:id="114" w:name="_Toc61968750"/>
+      <w:r>
+        <w:rPr>
+          <w:b w:val="0"/>
+          <w:bCs/>
+        </w:rPr>
+        <w:t>Gli Intercepting Filters sono filtri che innescano azioni prima o dopo che una richiesta sia processata dall’ handler. Rappresentano componenti centralizzate in una web application, comuni a tutte le richieste ed estensibili senza influenzare la logica di dominio dell’applicazione</w:t>
+      </w:r>
+      <w:r>
+        <w:rPr>
+          <w:b w:val="0"/>
+          <w:bCs/>
+        </w:rPr>
+        <w:t>.</w:t>
+      </w:r>
+    </w:p>
+    <w:p>
+      <w:pPr>
+        <w:jc w:val="both"/>
+        <w:rPr>
+          <w:b w:val="0"/>
+          <w:bCs/>
+        </w:rPr>
+      </w:pPr>
+      <w:r>
+        <w:rPr>
+          <w:b w:val="0"/>
+          <w:bCs/>
+        </w:rPr>
+        <w:t xml:space="preserve">Questo </w:t>
+      </w:r>
+      <w:r>
+        <w:rPr>
+          <w:b w:val="0"/>
+          <w:bCs/>
+        </w:rPr>
+        <w:t>design pattern</w:t>
       </w:r>
       <w:r>
         <w:rPr>
@@ -6384,24 +6032,170 @@
           <w:b w:val="0"/>
           <w:bCs/>
         </w:rPr>
-        <w:t>di</w:t>
-      </w:r>
-      <w:r>
-        <w:rPr>
-          <w:b w:val="0"/>
-          <w:bCs/>
-        </w:rPr>
-        <w:t xml:space="preserve"> un'applicazione basata sul paradigma MVC.</w:t>
-      </w:r>
-    </w:p>
-    <w:p>
-      <w:pPr>
-        <w:jc w:val="both"/>
-        <w:rPr>
-          <w:b w:val="0"/>
-          <w:bCs/>
-        </w:rPr>
-      </w:pPr>
+        <w:t>favorisce il riutilizzo in maniera trasparente</w:t>
+      </w:r>
+      <w:r>
+        <w:rPr>
+          <w:b w:val="0"/>
+          <w:bCs/>
+        </w:rPr>
+        <w:t xml:space="preserve"> prima e dopo l'effettiva esecuzione della richiesta da parte de</w:t>
+      </w:r>
+      <w:r>
+        <w:rPr>
+          <w:b w:val="0"/>
+          <w:bCs/>
+        </w:rPr>
+        <w:t>l</w:t>
+      </w:r>
+      <w:r>
+        <w:rPr>
+          <w:b w:val="0"/>
+          <w:bCs/>
+        </w:rPr>
+        <w:t xml:space="preserve"> control</w:t>
+      </w:r>
+      <w:r>
+        <w:rPr>
+          <w:b w:val="0"/>
+          <w:bCs/>
+        </w:rPr>
+        <w:t xml:space="preserve"> dell’applicazione.</w:t>
+      </w:r>
+    </w:p>
+    <w:p>
+      <w:pPr>
+        <w:jc w:val="both"/>
+        <w:rPr>
+          <w:b w:val="0"/>
+          <w:bCs/>
+        </w:rPr>
+      </w:pPr>
+      <w:r>
+        <w:rPr>
+          <w:b w:val="0"/>
+          <w:bCs/>
+        </w:rPr>
+        <w:t>Le componenti di cui fa uso sono:</w:t>
+      </w:r>
+    </w:p>
+    <w:p>
+      <w:pPr>
+        <w:pStyle w:val="Paragrafoelenco"/>
+        <w:numPr>
+          <w:ilvl w:val="0"/>
+          <w:numId w:val="14"/>
+        </w:numPr>
+        <w:jc w:val="both"/>
+        <w:rPr>
+          <w:b w:val="0"/>
+          <w:bCs/>
+        </w:rPr>
+      </w:pPr>
+      <w:r>
+        <w:lastRenderedPageBreak/>
+        <w:t>Filter Manager:</w:t>
+      </w:r>
+      <w:r>
+        <w:rPr>
+          <w:b w:val="0"/>
+          <w:bCs/>
+        </w:rPr>
+        <w:t xml:space="preserve"> gestisce l’elaboraione dei filtri e crea la filter chain, con gli appropriati filtri chiamati in un certo ordine. </w:t>
+      </w:r>
+    </w:p>
+    <w:p>
+      <w:pPr>
+        <w:pStyle w:val="Paragrafoelenco"/>
+        <w:numPr>
+          <w:ilvl w:val="0"/>
+          <w:numId w:val="14"/>
+        </w:numPr>
+        <w:jc w:val="both"/>
+        <w:rPr>
+          <w:b w:val="0"/>
+          <w:bCs/>
+        </w:rPr>
+      </w:pPr>
+      <w:r>
+        <w:t>Filter Chain:</w:t>
+      </w:r>
+      <w:r>
+        <w:rPr>
+          <w:b w:val="0"/>
+          <w:bCs/>
+        </w:rPr>
+        <w:t xml:space="preserve"> serie di filtri, composta in maniera tale da formare una catena logica. </w:t>
+      </w:r>
+    </w:p>
+    <w:p>
+      <w:pPr>
+        <w:pStyle w:val="Paragrafoelenco"/>
+        <w:numPr>
+          <w:ilvl w:val="0"/>
+          <w:numId w:val="14"/>
+        </w:numPr>
+        <w:jc w:val="both"/>
+        <w:rPr>
+          <w:b w:val="0"/>
+          <w:bCs/>
+        </w:rPr>
+      </w:pPr>
+      <w:r>
+        <w:t>Filters:</w:t>
+      </w:r>
+      <w:r>
+        <w:rPr>
+          <w:b w:val="0"/>
+          <w:bCs/>
+        </w:rPr>
+        <w:t xml:space="preserve"> filtri individuali mappati </w:t>
+      </w:r>
+      <w:r>
+        <w:rPr>
+          <w:b w:val="0"/>
+          <w:bCs/>
+        </w:rPr>
+        <w:t>verso un</w:t>
+      </w:r>
+      <w:r>
+        <w:rPr>
+          <w:b w:val="0"/>
+          <w:bCs/>
+        </w:rPr>
+        <w:t xml:space="preserve"> target</w:t>
+      </w:r>
+      <w:r>
+        <w:rPr>
+          <w:b w:val="0"/>
+          <w:bCs/>
+        </w:rPr>
+        <w:t xml:space="preserve"> e la cui esecuzione è coordinata dalla filter chain.</w:t>
+      </w:r>
+    </w:p>
+    <w:p>
+      <w:pPr>
+        <w:pStyle w:val="Paragrafoelenco"/>
+        <w:numPr>
+          <w:ilvl w:val="0"/>
+          <w:numId w:val="14"/>
+        </w:numPr>
+        <w:jc w:val="both"/>
+        <w:rPr>
+          <w:b w:val="0"/>
+          <w:bCs/>
+        </w:rPr>
+      </w:pPr>
+      <w:r>
+        <w:t>Target:</w:t>
+      </w:r>
+      <w:r>
+        <w:rPr>
+          <w:b w:val="0"/>
+          <w:bCs/>
+        </w:rPr>
+        <w:t xml:space="preserve"> la risorsa richiesta dal client.</w:t>
+      </w:r>
     </w:p>
     <w:p>
       <w:pPr>
@@ -6413,17 +6207,8 @@
           <w:color w:val="FF0000"/>
         </w:rPr>
       </w:pPr>
-      <w:bookmarkStart w:id="114" w:name="_Toc61968750"/>
-      <w:r>
-        <w:rPr>
-          <w:b/>
-          <w:bCs/>
-          <w:color w:val="FF0000"/>
-        </w:rPr>
-        <w:t>Proxy per il caricamento delle immagini del menu??? Singleton? Observer?</w:t>
-      </w:r>
-      <w:bookmarkEnd w:id="114"/>
-    </w:p>
+    </w:p>
+    <w:bookmarkEnd w:id="114"/>
     <w:p>
       <w:pPr>
         <w:jc w:val="both"/>
@@ -6536,17 +6321,9 @@
         <w:rPr>
           <w:sz w:val="40"/>
         </w:rPr>
-        <w:t xml:space="preserve">Class </w:t>
-      </w:r>
-      <w:proofErr w:type="spellStart"/>
-      <w:r>
-        <w:rPr>
-          <w:sz w:val="40"/>
-        </w:rPr>
-        <w:t>Interfaces</w:t>
+        <w:t>Class Interfaces</w:t>
       </w:r>
       <w:bookmarkEnd w:id="116"/>
-      <w:proofErr w:type="spellEnd"/>
     </w:p>
     <w:p>
       <w:pPr>
@@ -6592,21 +6369,7 @@
         <w:rPr>
           <w:sz w:val="40"/>
         </w:rPr>
-        <w:t xml:space="preserve">Class </w:t>
-      </w:r>
-      <w:proofErr w:type="spellStart"/>
-      <w:r>
-        <w:rPr>
-          <w:sz w:val="40"/>
-        </w:rPr>
-        <w:t>Diagram</w:t>
-      </w:r>
-      <w:proofErr w:type="spellEnd"/>
-      <w:r>
-        <w:rPr>
-          <w:sz w:val="40"/>
-        </w:rPr>
-        <w:t xml:space="preserve"> Completo</w:t>
+        <w:t>Class Diagram Completo</w:t>
       </w:r>
       <w:bookmarkEnd w:id="117"/>
     </w:p>
@@ -7140,6 +6903,119 @@
     </w:lvl>
   </w:abstractNum>
   <w:abstractNum w:abstractNumId="3" w15:restartNumberingAfterBreak="0">
+    <w:nsid w:val="2EBE64B5"/>
+    <w:multiLevelType w:val="hybridMultilevel"/>
+    <w:tmpl w:val="850CB918"/>
+    <w:lvl w:ilvl="0" w:tplc="04100001">
+      <w:start w:val="1"/>
+      <w:numFmt w:val="bullet"/>
+      <w:lvlText w:val=""/>
+      <w:lvlJc w:val="left"/>
+      <w:pPr>
+        <w:ind w:left="720" w:hanging="360"/>
+      </w:pPr>
+      <w:rPr>
+        <w:rFonts w:ascii="Symbol" w:hAnsi="Symbol" w:hint="default"/>
+      </w:rPr>
+    </w:lvl>
+    <w:lvl w:ilvl="1" w:tplc="04100003" w:tentative="1">
+      <w:start w:val="1"/>
+      <w:numFmt w:val="bullet"/>
+      <w:lvlText w:val="o"/>
+      <w:lvlJc w:val="left"/>
+      <w:pPr>
+        <w:ind w:left="1440" w:hanging="360"/>
+      </w:pPr>
+      <w:rPr>
+        <w:rFonts w:ascii="Courier New" w:hAnsi="Courier New" w:cs="Courier New" w:hint="default"/>
+      </w:rPr>
+    </w:lvl>
+    <w:lvl w:ilvl="2" w:tplc="04100005" w:tentative="1">
+      <w:start w:val="1"/>
+      <w:numFmt w:val="bullet"/>
+      <w:lvlText w:val=""/>
+      <w:lvlJc w:val="left"/>
+      <w:pPr>
+        <w:ind w:left="2160" w:hanging="360"/>
+      </w:pPr>
+      <w:rPr>
+        <w:rFonts w:ascii="Wingdings" w:hAnsi="Wingdings" w:hint="default"/>
+      </w:rPr>
+    </w:lvl>
+    <w:lvl w:ilvl="3" w:tplc="04100001" w:tentative="1">
+      <w:start w:val="1"/>
+      <w:numFmt w:val="bullet"/>
+      <w:lvlText w:val=""/>
+      <w:lvlJc w:val="left"/>
+      <w:pPr>
+        <w:ind w:left="2880" w:hanging="360"/>
+      </w:pPr>
+      <w:rPr>
+        <w:rFonts w:ascii="Symbol" w:hAnsi="Symbol" w:hint="default"/>
+      </w:rPr>
+    </w:lvl>
+    <w:lvl w:ilvl="4" w:tplc="04100003" w:tentative="1">
+      <w:start w:val="1"/>
+      <w:numFmt w:val="bullet"/>
+      <w:lvlText w:val="o"/>
+      <w:lvlJc w:val="left"/>
+      <w:pPr>
+        <w:ind w:left="3600" w:hanging="360"/>
+      </w:pPr>
+      <w:rPr>
+        <w:rFonts w:ascii="Courier New" w:hAnsi="Courier New" w:cs="Courier New" w:hint="default"/>
+      </w:rPr>
+    </w:lvl>
+    <w:lvl w:ilvl="5" w:tplc="04100005" w:tentative="1">
+      <w:start w:val="1"/>
+      <w:numFmt w:val="bullet"/>
+      <w:lvlText w:val=""/>
+      <w:lvlJc w:val="left"/>
+      <w:pPr>
+        <w:ind w:left="4320" w:hanging="360"/>
+      </w:pPr>
+      <w:rPr>
+        <w:rFonts w:ascii="Wingdings" w:hAnsi="Wingdings" w:hint="default"/>
+      </w:rPr>
+    </w:lvl>
+    <w:lvl w:ilvl="6" w:tplc="04100001" w:tentative="1">
+      <w:start w:val="1"/>
+      <w:numFmt w:val="bullet"/>
+      <w:lvlText w:val=""/>
+      <w:lvlJc w:val="left"/>
+      <w:pPr>
+        <w:ind w:left="5040" w:hanging="360"/>
+      </w:pPr>
+      <w:rPr>
+        <w:rFonts w:ascii="Symbol" w:hAnsi="Symbol" w:hint="default"/>
+      </w:rPr>
+    </w:lvl>
+    <w:lvl w:ilvl="7" w:tplc="04100003" w:tentative="1">
+      <w:start w:val="1"/>
+      <w:numFmt w:val="bullet"/>
+      <w:lvlText w:val="o"/>
+      <w:lvlJc w:val="left"/>
+      <w:pPr>
+        <w:ind w:left="5760" w:hanging="360"/>
+      </w:pPr>
+      <w:rPr>
+        <w:rFonts w:ascii="Courier New" w:hAnsi="Courier New" w:cs="Courier New" w:hint="default"/>
+      </w:rPr>
+    </w:lvl>
+    <w:lvl w:ilvl="8" w:tplc="04100005" w:tentative="1">
+      <w:start w:val="1"/>
+      <w:numFmt w:val="bullet"/>
+      <w:lvlText w:val=""/>
+      <w:lvlJc w:val="left"/>
+      <w:pPr>
+        <w:ind w:left="6480" w:hanging="360"/>
+      </w:pPr>
+      <w:rPr>
+        <w:rFonts w:ascii="Wingdings" w:hAnsi="Wingdings" w:hint="default"/>
+      </w:rPr>
+    </w:lvl>
+  </w:abstractNum>
+  <w:abstractNum w:abstractNumId="4" w15:restartNumberingAfterBreak="0">
     <w:nsid w:val="30A26A40"/>
     <w:multiLevelType w:val="hybridMultilevel"/>
     <w:tmpl w:val="B03433FC"/>
@@ -7252,7 +7128,7 @@
       </w:rPr>
     </w:lvl>
   </w:abstractNum>
-  <w:abstractNum w:abstractNumId="4" w15:restartNumberingAfterBreak="0">
+  <w:abstractNum w:abstractNumId="5" w15:restartNumberingAfterBreak="0">
     <w:nsid w:val="32A63B53"/>
     <w:multiLevelType w:val="hybridMultilevel"/>
     <w:tmpl w:val="3F4EE0DA"/>
@@ -7365,7 +7241,7 @@
       </w:rPr>
     </w:lvl>
   </w:abstractNum>
-  <w:abstractNum w:abstractNumId="5" w15:restartNumberingAfterBreak="0">
+  <w:abstractNum w:abstractNumId="6" w15:restartNumberingAfterBreak="0">
     <w:nsid w:val="33003E08"/>
     <w:multiLevelType w:val="hybridMultilevel"/>
     <w:tmpl w:val="5762C790"/>
@@ -7477,7 +7353,7 @@
       </w:rPr>
     </w:lvl>
   </w:abstractNum>
-  <w:abstractNum w:abstractNumId="6" w15:restartNumberingAfterBreak="0">
+  <w:abstractNum w:abstractNumId="7" w15:restartNumberingAfterBreak="0">
     <w:nsid w:val="45ED5434"/>
     <w:multiLevelType w:val="hybridMultilevel"/>
     <w:tmpl w:val="0900A002"/>
@@ -7590,7 +7466,7 @@
       </w:rPr>
     </w:lvl>
   </w:abstractNum>
-  <w:abstractNum w:abstractNumId="7" w15:restartNumberingAfterBreak="0">
+  <w:abstractNum w:abstractNumId="8" w15:restartNumberingAfterBreak="0">
     <w:nsid w:val="50A80020"/>
     <w:multiLevelType w:val="hybridMultilevel"/>
     <w:tmpl w:val="07EE748C"/>
@@ -7703,7 +7579,7 @@
       </w:rPr>
     </w:lvl>
   </w:abstractNum>
-  <w:abstractNum w:abstractNumId="8" w15:restartNumberingAfterBreak="0">
+  <w:abstractNum w:abstractNumId="9" w15:restartNumberingAfterBreak="0">
     <w:nsid w:val="516603E4"/>
     <w:multiLevelType w:val="hybridMultilevel"/>
     <w:tmpl w:val="CDDC0692"/>
@@ -7816,7 +7692,7 @@
       </w:rPr>
     </w:lvl>
   </w:abstractNum>
-  <w:abstractNum w:abstractNumId="9" w15:restartNumberingAfterBreak="0">
+  <w:abstractNum w:abstractNumId="10" w15:restartNumberingAfterBreak="0">
     <w:nsid w:val="6E015ECA"/>
     <w:multiLevelType w:val="hybridMultilevel"/>
     <w:tmpl w:val="09EE5514"/>
@@ -7929,7 +7805,7 @@
       </w:rPr>
     </w:lvl>
   </w:abstractNum>
-  <w:abstractNum w:abstractNumId="10" w15:restartNumberingAfterBreak="0">
+  <w:abstractNum w:abstractNumId="11" w15:restartNumberingAfterBreak="0">
     <w:nsid w:val="6E655E5A"/>
     <w:multiLevelType w:val="hybridMultilevel"/>
     <w:tmpl w:val="005E79B2"/>
@@ -8042,7 +7918,7 @@
       </w:rPr>
     </w:lvl>
   </w:abstractNum>
-  <w:abstractNum w:abstractNumId="11" w15:restartNumberingAfterBreak="0">
+  <w:abstractNum w:abstractNumId="12" w15:restartNumberingAfterBreak="0">
     <w:nsid w:val="7A88114D"/>
     <w:multiLevelType w:val="hybridMultilevel"/>
     <w:tmpl w:val="F01C053A"/>
@@ -8155,7 +8031,7 @@
       </w:rPr>
     </w:lvl>
   </w:abstractNum>
-  <w:abstractNum w:abstractNumId="12" w15:restartNumberingAfterBreak="0">
+  <w:abstractNum w:abstractNumId="13" w15:restartNumberingAfterBreak="0">
     <w:nsid w:val="7C5C2D29"/>
     <w:multiLevelType w:val="hybridMultilevel"/>
     <w:tmpl w:val="4F803EA8"/>
@@ -8269,43 +8145,46 @@
     </w:lvl>
   </w:abstractNum>
   <w:num w:numId="1">
+    <w:abstractNumId w:val="5"/>
+  </w:num>
+  <w:num w:numId="2">
+    <w:abstractNumId w:val="6"/>
+  </w:num>
+  <w:num w:numId="3">
+    <w:abstractNumId w:val="8"/>
+  </w:num>
+  <w:num w:numId="4">
+    <w:abstractNumId w:val="9"/>
+  </w:num>
+  <w:num w:numId="5">
     <w:abstractNumId w:val="4"/>
   </w:num>
-  <w:num w:numId="2">
-    <w:abstractNumId w:val="5"/>
-  </w:num>
-  <w:num w:numId="3">
-    <w:abstractNumId w:val="7"/>
-  </w:num>
-  <w:num w:numId="4">
-    <w:abstractNumId w:val="8"/>
-  </w:num>
-  <w:num w:numId="5">
-    <w:abstractNumId w:val="3"/>
-  </w:num>
   <w:num w:numId="6">
-    <w:abstractNumId w:val="11"/>
+    <w:abstractNumId w:val="12"/>
   </w:num>
   <w:num w:numId="7">
     <w:abstractNumId w:val="1"/>
   </w:num>
   <w:num w:numId="8">
-    <w:abstractNumId w:val="6"/>
+    <w:abstractNumId w:val="7"/>
   </w:num>
   <w:num w:numId="9">
-    <w:abstractNumId w:val="12"/>
+    <w:abstractNumId w:val="13"/>
   </w:num>
   <w:num w:numId="10">
     <w:abstractNumId w:val="2"/>
   </w:num>
   <w:num w:numId="11">
-    <w:abstractNumId w:val="9"/>
+    <w:abstractNumId w:val="10"/>
   </w:num>
   <w:num w:numId="12">
-    <w:abstractNumId w:val="10"/>
+    <w:abstractNumId w:val="11"/>
   </w:num>
   <w:num w:numId="13">
     <w:abstractNumId w:val="0"/>
+  </w:num>
+  <w:num w:numId="14">
+    <w:abstractNumId w:val="3"/>
   </w:num>
   <w:numIdMacAtCleanup w:val="11"/>
 </w:numbering>
@@ -10209,6 +10088,7 @@
     <w:rsidRoot w:val="00BE6853"/>
     <w:rsid w:val="001131A5"/>
     <w:rsid w:val="001826B5"/>
+    <w:rsid w:val="001A2876"/>
     <w:rsid w:val="00220E52"/>
     <w:rsid w:val="00257DD0"/>
     <w:rsid w:val="00273467"/>
@@ -10221,6 +10101,7 @@
     <w:rsid w:val="00502EF4"/>
     <w:rsid w:val="00536AD9"/>
     <w:rsid w:val="00563F59"/>
+    <w:rsid w:val="00565015"/>
     <w:rsid w:val="00587F78"/>
     <w:rsid w:val="005C329F"/>
     <w:rsid w:val="005E10FE"/>

</xml_diff>